<commit_message>
Docx and sqlite setup
</commit_message>
<xml_diff>
--- a/assets/templates/CR6_template.docx
+++ b/assets/templates/CR6_template.docx
@@ -352,23 +352,7 @@
           <w:rFonts w:ascii="Arial" w:hAnsi="Arial" w:cs="Arial"/>
           <w:b/>
         </w:rPr>
-        <w:t>Particulars (</w:t>
-      </w:r>
-      <w:proofErr w:type="gramStart"/>
-      <w:r>
-        <w:rPr>
-          <w:rFonts w:ascii="Arial" w:hAnsi="Arial" w:cs="Arial"/>
-          <w:b/>
-        </w:rPr>
-        <w:t xml:space="preserve">a)   </w:t>
-      </w:r>
-      <w:proofErr w:type="gramEnd"/>
-      <w:r>
-        <w:rPr>
-          <w:rFonts w:ascii="Arial" w:hAnsi="Arial" w:cs="Arial"/>
-          <w:b/>
-        </w:rPr>
-        <w:t>Of Register</w:t>
+        <w:t>Particulars (a)   Of Register</w:t>
       </w:r>
       <w:r>
         <w:rPr>
@@ -1229,7 +1213,7 @@
             <w:u w:val="dotted"/>
           </w:rPr>
           <w:alias w:val="company_name"/>
-          <w:tag w:val="company_name"/>
+          <w:tag w:val="text"/>
           <w:id w:val="794105298"/>
           <w:placeholder>
             <w:docPart w:val="38009078075944AEA0DF087558AA724B"/>
@@ -1851,27 +1835,7 @@
                 <w:sz w:val="14"/>
                 <w:szCs w:val="16"/>
               </w:rPr>
-              <w:t>Nature of Change (h) and Date of Change (state in brackets after nature of change the Date the Company was notified of Change) (</w:t>
-            </w:r>
-            <w:proofErr w:type="spellStart"/>
-            <w:r>
-              <w:rPr>
-                <w:rFonts w:ascii="Arial" w:hAnsi="Arial" w:cs="Arial"/>
-                <w:b/>
-                <w:sz w:val="14"/>
-                <w:szCs w:val="16"/>
-              </w:rPr>
-              <w:t>i</w:t>
-            </w:r>
-            <w:proofErr w:type="spellEnd"/>
-            <w:r>
-              <w:rPr>
-                <w:rFonts w:ascii="Arial" w:hAnsi="Arial" w:cs="Arial"/>
-                <w:b/>
-                <w:sz w:val="14"/>
-                <w:szCs w:val="16"/>
-              </w:rPr>
-              <w:t>)</w:t>
+              <w:t>Nature of Change (h) and Date of Change (state in brackets after nature of change the Date the Company was notified of Change) (i)</w:t>
             </w:r>
           </w:p>
           <w:p>
@@ -2001,9 +1965,8 @@
                   <w:spacing w:after="0" w:line="240" w:lineRule="auto"/>
                   <w:rPr>
                     <w:rFonts w:ascii="Times New Roman" w:hAnsi="Times New Roman"/>
-                    <w:b/>
-                    <w:sz w:val="21"/>
-                    <w:szCs w:val="21"/>
+                    <w:sz w:val="24"/>
+                    <w:szCs w:val="24"/>
                   </w:rPr>
                 </w:pPr>
                 <w:r>
@@ -2025,16 +1988,6 @@
                   </w:rPr>
                   <w:t xml:space="preserve"> No:</w:t>
                 </w:r>
-              </w:p>
-              <w:p>
-                <w:pPr>
-                  <w:spacing w:after="0" w:line="240" w:lineRule="auto"/>
-                  <w:rPr>
-                    <w:rFonts w:ascii="Times New Roman" w:hAnsi="Times New Roman"/>
-                    <w:sz w:val="24"/>
-                    <w:szCs w:val="24"/>
-                  </w:rPr>
-                </w:pPr>
                 <w:sdt>
                   <w:sdtPr>
                     <w:rPr>
@@ -2062,14 +2015,16 @@
                     </w:r>
                   </w:sdtContent>
                 </w:sdt>
-                <w:r>
+              </w:p>
+              <w:p>
+                <w:pPr>
+                  <w:spacing w:after="0" w:line="240" w:lineRule="auto"/>
                   <w:rPr>
                     <w:rFonts w:ascii="Times New Roman" w:hAnsi="Times New Roman"/>
                     <w:sz w:val="24"/>
                     <w:szCs w:val="24"/>
                   </w:rPr>
-                  <w:t xml:space="preserve">  </w:t>
-                </w:r>
+                </w:pPr>
                 <w:sdt>
                   <w:sdtPr>
                     <w:rPr>
@@ -2574,9 +2529,8 @@
                   <w:spacing w:after="0" w:line="240" w:lineRule="auto"/>
                   <w:rPr>
                     <w:rFonts w:ascii="Times New Roman" w:hAnsi="Times New Roman"/>
-                    <w:b/>
-                    <w:sz w:val="21"/>
-                    <w:szCs w:val="21"/>
+                    <w:sz w:val="24"/>
+                    <w:szCs w:val="24"/>
                   </w:rPr>
                 </w:pPr>
                 <w:r>
@@ -2596,18 +2550,8 @@
                     <w:sz w:val="21"/>
                     <w:szCs w:val="21"/>
                   </w:rPr>
-                  <w:t xml:space="preserve"> No: </w:t>
+                  <w:t xml:space="preserve"> No:</w:t>
                 </w:r>
-              </w:p>
-              <w:p>
-                <w:pPr>
-                  <w:spacing w:after="0" w:line="240" w:lineRule="auto"/>
-                  <w:rPr>
-                    <w:rFonts w:ascii="Times New Roman" w:hAnsi="Times New Roman"/>
-                    <w:sz w:val="24"/>
-                    <w:szCs w:val="24"/>
-                  </w:rPr>
-                </w:pPr>
                 <w:sdt>
                   <w:sdtPr>
                     <w:rPr>
@@ -2635,14 +2579,16 @@
                     </w:r>
                   </w:sdtContent>
                 </w:sdt>
-                <w:r>
+              </w:p>
+              <w:p>
+                <w:pPr>
+                  <w:spacing w:after="0" w:line="240" w:lineRule="auto"/>
                   <w:rPr>
                     <w:rFonts w:ascii="Times New Roman" w:hAnsi="Times New Roman"/>
                     <w:sz w:val="24"/>
                     <w:szCs w:val="24"/>
                   </w:rPr>
-                  <w:t xml:space="preserve">    </w:t>
-                </w:r>
+                </w:pPr>
                 <w:sdt>
                   <w:sdtPr>
                     <w:rPr>
@@ -3641,7 +3587,6 @@
                               </w:rPr>
                               <w:t>DAY OF ………</w:t>
                             </w:r>
-                            <w:proofErr w:type="gramStart"/>
                             <w:r>
                               <w:rPr>
                                 <w:rFonts w:ascii="Arial" w:hAnsi="Arial" w:cs="Arial"/>
@@ -3651,7 +3596,6 @@
                               </w:rPr>
                               <w:t>…..</w:t>
                             </w:r>
-                            <w:proofErr w:type="gramEnd"/>
                             <w:r>
                               <w:rPr>
                                 <w:rFonts w:ascii="Arial" w:hAnsi="Arial" w:cs="Arial"/>
@@ -4470,7 +4414,6 @@
                         </w:rPr>
                         <w:t>DAY OF ………</w:t>
                       </w:r>
-                      <w:proofErr w:type="gramStart"/>
                       <w:r>
                         <w:rPr>
                           <w:rFonts w:ascii="Arial" w:hAnsi="Arial" w:cs="Arial"/>
@@ -4480,7 +4423,6 @@
                         </w:rPr>
                         <w:t>…..</w:t>
                       </w:r>
-                      <w:proofErr w:type="gramEnd"/>
                       <w:r>
                         <w:rPr>
                           <w:rFonts w:ascii="Arial" w:hAnsi="Arial" w:cs="Arial"/>
@@ -6471,6 +6413,7 @@
   </w:compat>
   <w:rsids>
     <w:rsidRoot w:val="002D04DB"/>
+    <w:rsid w:val="00273F3D"/>
     <w:rsid w:val="002D04DB"/>
     <w:rsid w:val="003F4038"/>
     <w:rsid w:val="0042349D"/>
@@ -6478,9 +6421,12 @@
     <w:rsid w:val="00740AAE"/>
     <w:rsid w:val="00774158"/>
     <w:rsid w:val="00813269"/>
+    <w:rsid w:val="008C1A03"/>
     <w:rsid w:val="00914575"/>
     <w:rsid w:val="00D239D0"/>
+    <w:rsid w:val="00E40987"/>
     <w:rsid w:val="00E6282F"/>
+    <w:rsid w:val="00FE1429"/>
   </w:rsids>
   <m:mathPr>
     <m:mathFont m:val="Cambria Math"/>
@@ -6971,16 +6917,9 @@
     <w:name w:val="1DBBD3E4FD52438EAEC0F81E0D566FE7"/>
     <w:rsid w:val="00740AAE"/>
   </w:style>
-  <w:style w:type="paragraph" w:customStyle="1" w:styleId="250EB8E4AE564806A06874692A716093">
-    <w:name w:val="250EB8E4AE564806A06874692A716093"/>
-    <w:rsid w:val="0042349D"/>
-    <w:rPr>
-      <w:lang w:val="en-CX" w:eastAsia="en-CX"/>
-    </w:rPr>
-  </w:style>
   <w:style w:type="paragraph" w:customStyle="1" w:styleId="690E72D557084BB3895968BA506CF65C1">
     <w:name w:val="690E72D557084BB3895968BA506CF65C1"/>
-    <w:rsid w:val="0042349D"/>
+    <w:rsid w:val="008C1A03"/>
     <w:pPr>
       <w:suppressLineNumbers/>
       <w:spacing w:after="200" w:line="276" w:lineRule="auto"/>
@@ -6992,7 +6931,7 @@
   </w:style>
   <w:style w:type="paragraph" w:customStyle="1" w:styleId="AF39592517764DEAAA57595EF58715C01">
     <w:name w:val="AF39592517764DEAAA57595EF58715C01"/>
-    <w:rsid w:val="0042349D"/>
+    <w:rsid w:val="008C1A03"/>
     <w:pPr>
       <w:suppressLineNumbers/>
       <w:spacing w:after="200" w:line="276" w:lineRule="auto"/>

</xml_diff>